<commit_message>
New translations removal of usdt tether omni - reminder email to clients.docx (Arabic)
</commit_message>
<xml_diff>
--- a/public/email/crowdin/translations/ar/Removal of USDT Tether Omni - Reminder email to clients.docx
+++ b/public/email/crowdin/translations/ar/Removal of USDT Tether Omni - Reminder email to clients.docx
@@ -118,7 +118,7 @@
               <w:rPr>
                 <w:rtl/>
               </w:rPr>
-              <w:t xml:space="preserve">Subject line:</w:t>
+              <w:t>الموضوع:</w:t>
             </w:r>
           </w:p>
           <w:p>
@@ -201,7 +201,7 @@
               <w:rPr>
                 <w:rtl/>
               </w:rPr>
-              <w:t>Body:</w:t>
+              <w:t>المحتوى:</w:t>
             </w:r>
           </w:p>
           <w:p>
@@ -512,7 +512,7 @@
               <w:rPr>
                 <w:rtl/>
               </w:rPr>
-              <w:t>Important</w:t>
+              <w:t>هام</w:t>
             </w:r>
           </w:p>
           <w:p>
@@ -638,7 +638,7 @@
                   <w:u w:val="single"/>
                   <w:rtl/>
                 </w:rPr>
-                <w:t xml:space="preserve">Live chat</w:t>
+                <w:t xml:space="preserve">دردشة حية</w:t>
               </w:r>
             </w:hyperlink>
             <w:r>
@@ -654,7 +654,7 @@
                   <w:u w:val="single"/>
                   <w:rtl/>
                 </w:rPr>
-                <w:t>WhatsApp</w:t>
+                <w:t>واتساب</w:t>
               </w:r>
             </w:hyperlink>
           </w:p>

</xml_diff>